<commit_message>
Actualizado documento de especificacion de tareas de trello sobre la tarea de subir video del prototipo a Microsoft Stream
</commit_message>
<xml_diff>
--- a/Iteracion4/Iteracion4_TasksSpecification.docx
+++ b/Iteracion4/Iteracion4_TasksSpecification.docx
@@ -278,7 +278,27 @@
           <w:sz w:val="42"/>
           <w:szCs w:val="42"/>
         </w:rPr>
-        <w:t>Agustina Disiot 221025</w:t>
+        <w:t xml:space="preserve">Agustina </w:t>
+      </w:r>
+      <w:proofErr w:type="spellStart"/>
+      <w:r>
+        <w:rPr>
+          <w:rFonts w:ascii="Arial" w:hAnsi="Arial" w:cs="Arial"/>
+          <w:color w:val="000000"/>
+          <w:sz w:val="42"/>
+          <w:szCs w:val="42"/>
+        </w:rPr>
+        <w:t>Disiot</w:t>
+      </w:r>
+      <w:proofErr w:type="spellEnd"/>
+      <w:r>
+        <w:rPr>
+          <w:rFonts w:ascii="Arial" w:hAnsi="Arial" w:cs="Arial"/>
+          <w:color w:val="000000"/>
+          <w:sz w:val="42"/>
+          <w:szCs w:val="42"/>
+        </w:rPr>
+        <w:t xml:space="preserve"> 221025</w:t>
       </w:r>
     </w:p>
     <w:p>
@@ -359,7 +379,23 @@
           <w:b/>
           <w:bCs/>
         </w:rPr>
-        <w:t>Subir video del prototipo a Microsoft Stream:</w:t>
+        <w:t xml:space="preserve">Subir video del prototipo a Microsoft </w:t>
+      </w:r>
+      <w:proofErr w:type="spellStart"/>
+      <w:r>
+        <w:rPr>
+          <w:b/>
+          <w:bCs/>
+        </w:rPr>
+        <w:t>Stream</w:t>
+      </w:r>
+      <w:proofErr w:type="spellEnd"/>
+      <w:r>
+        <w:rPr>
+          <w:b/>
+          <w:bCs/>
+        </w:rPr>
+        <w:t>:</w:t>
       </w:r>
     </w:p>
     <w:p>
@@ -379,6 +415,9 @@
       </w:r>
       <w:r>
         <w:t xml:space="preserve"> </w:t>
+      </w:r>
+      <w:r>
+        <w:t>1/2 hora</w:t>
       </w:r>
     </w:p>
     <w:p/>

</xml_diff>

<commit_message>
Actualizado documento de especificacion de tareas de trello con la tarea de Controlar que el video del prototipo haya sido subido correctamente
</commit_message>
<xml_diff>
--- a/Iteracion4/Iteracion4_TasksSpecification.docx
+++ b/Iteracion4/Iteracion4_TasksSpecification.docx
@@ -278,27 +278,7 @@
           <w:sz w:val="42"/>
           <w:szCs w:val="42"/>
         </w:rPr>
-        <w:t xml:space="preserve">Agustina </w:t>
-      </w:r>
-      <w:proofErr w:type="spellStart"/>
-      <w:r>
-        <w:rPr>
-          <w:rFonts w:ascii="Arial" w:hAnsi="Arial" w:cs="Arial"/>
-          <w:color w:val="000000"/>
-          <w:sz w:val="42"/>
-          <w:szCs w:val="42"/>
-        </w:rPr>
-        <w:t>Disiot</w:t>
-      </w:r>
-      <w:proofErr w:type="spellEnd"/>
-      <w:r>
-        <w:rPr>
-          <w:rFonts w:ascii="Arial" w:hAnsi="Arial" w:cs="Arial"/>
-          <w:color w:val="000000"/>
-          <w:sz w:val="42"/>
-          <w:szCs w:val="42"/>
-        </w:rPr>
-        <w:t xml:space="preserve"> 221025</w:t>
+        <w:t>Agustina Disiot 221025</w:t>
       </w:r>
     </w:p>
     <w:p>
@@ -379,23 +359,45 @@
           <w:b/>
           <w:bCs/>
         </w:rPr>
-        <w:t xml:space="preserve">Subir video del prototipo a Microsoft </w:t>
-      </w:r>
-      <w:proofErr w:type="spellStart"/>
-      <w:r>
+        <w:t>Subir video del prototipo a Microsoft Stream:</w:t>
+      </w:r>
+    </w:p>
+    <w:p>
+      <w:r>
+        <w:t>Esfuerzo estimado: 1</w:t>
+      </w:r>
+      <w:r>
+        <w:t>/2</w:t>
+      </w:r>
+      <w:r>
+        <w:t xml:space="preserve"> hora ideal</w:t>
+      </w:r>
+    </w:p>
+    <w:p>
+      <w:r>
+        <w:t>Esfuerzo real:</w:t>
+      </w:r>
+      <w:r>
+        <w:t xml:space="preserve"> </w:t>
+      </w:r>
+      <w:r>
+        <w:t>1/2 hora</w:t>
+      </w:r>
+    </w:p>
+    <w:p/>
+    <w:p>
+      <w:pPr>
         <w:rPr>
           <w:b/>
           <w:bCs/>
         </w:rPr>
-        <w:t>Stream</w:t>
-      </w:r>
-      <w:proofErr w:type="spellEnd"/>
+      </w:pPr>
       <w:r>
         <w:rPr>
           <w:b/>
           <w:bCs/>
         </w:rPr>
-        <w:t>:</w:t>
+        <w:t>Controlar que el video sea funcional en la plataforma:</w:t>
       </w:r>
     </w:p>
     <w:p>
@@ -414,42 +416,7 @@
         <w:t>Esfuerzo real:</w:t>
       </w:r>
       <w:r>
-        <w:t xml:space="preserve"> </w:t>
-      </w:r>
-      <w:r>
-        <w:t>1/2 hora</w:t>
-      </w:r>
-    </w:p>
-    <w:p/>
-    <w:p>
-      <w:pPr>
-        <w:rPr>
-          <w:b/>
-          <w:bCs/>
-        </w:rPr>
-      </w:pPr>
-      <w:r>
-        <w:rPr>
-          <w:b/>
-          <w:bCs/>
-        </w:rPr>
-        <w:t>Controlar que el video sea funcional en la plataforma:</w:t>
-      </w:r>
-    </w:p>
-    <w:p>
-      <w:r>
-        <w:t>Esfuerzo estimado: 1</w:t>
-      </w:r>
-      <w:r>
-        <w:t>/2</w:t>
-      </w:r>
-      <w:r>
-        <w:t xml:space="preserve"> hora ideal</w:t>
-      </w:r>
-    </w:p>
-    <w:p>
-      <w:r>
-        <w:t>Esfuerzo real:</w:t>
+        <w:t xml:space="preserve"> 1/3 hora</w:t>
       </w:r>
     </w:p>
     <w:p/>

</xml_diff>

<commit_message>
Actualizado documento de especificacion de tareas con la tarea de Reflexion DAKI del informe academico
</commit_message>
<xml_diff>
--- a/Iteracion4/Iteracion4_TasksSpecification.docx
+++ b/Iteracion4/Iteracion4_TasksSpecification.docx
@@ -211,9 +211,6 @@
         <w:pStyle w:val="NormalWeb"/>
         <w:spacing w:before="0" w:beforeAutospacing="0" w:after="60" w:afterAutospacing="0"/>
         <w:jc w:val="center"/>
-        <w:rPr>
-          <w:lang w:val="en-US"/>
-        </w:rPr>
       </w:pPr>
       <w:r>
         <w:rPr>
@@ -221,18 +218,11 @@
           <w:color w:val="000000"/>
           <w:sz w:val="52"/>
           <w:szCs w:val="52"/>
-          <w:lang w:val="en-US"/>
         </w:rPr>
         <w:t>Grupo: MP-M6A-04</w:t>
       </w:r>
     </w:p>
-    <w:p>
-      <w:pPr>
-        <w:rPr>
-          <w:lang w:val="en-US"/>
-        </w:rPr>
-      </w:pPr>
-    </w:p>
+    <w:p/>
     <w:p>
       <w:pPr>
         <w:pStyle w:val="NormalWeb"/>
@@ -468,6 +458,9 @@
       </w:r>
       <w:r>
         <w:t xml:space="preserve"> </w:t>
+      </w:r>
+      <w:r>
+        <w:t>2 horas</w:t>
       </w:r>
     </w:p>
     <w:p/>

</xml_diff>

<commit_message>
Arreglado esfuerzo real de tarea de lecciones de metodologías utilizadas del informe academico
</commit_message>
<xml_diff>
--- a/Iteracion4/Iteracion4_TasksSpecification.docx
+++ b/Iteracion4/Iteracion4_TasksSpecification.docx
@@ -211,6 +211,9 @@
         <w:pStyle w:val="NormalWeb"/>
         <w:spacing w:before="0" w:beforeAutospacing="0" w:after="60" w:afterAutospacing="0"/>
         <w:jc w:val="center"/>
+        <w:rPr>
+          <w:lang w:val="en-US"/>
+        </w:rPr>
       </w:pPr>
       <w:r>
         <w:rPr>
@@ -218,11 +221,18 @@
           <w:color w:val="000000"/>
           <w:sz w:val="52"/>
           <w:szCs w:val="52"/>
+          <w:lang w:val="en-US"/>
         </w:rPr>
         <w:t>Grupo: MP-M6A-04</w:t>
       </w:r>
     </w:p>
-    <w:p/>
+    <w:p>
+      <w:pPr>
+        <w:rPr>
+          <w:lang w:val="en-US"/>
+        </w:rPr>
+      </w:pPr>
+    </w:p>
     <w:p>
       <w:pPr>
         <w:pStyle w:val="NormalWeb"/>
@@ -501,7 +511,16 @@
         <w:t>Esfuerzo real:</w:t>
       </w:r>
       <w:r>
-        <w:t xml:space="preserve"> 1/2 hora</w:t>
+        <w:t xml:space="preserve"> </w:t>
+      </w:r>
+      <w:r>
+        <w:t>2</w:t>
+      </w:r>
+      <w:r>
+        <w:t xml:space="preserve"> hora</w:t>
+      </w:r>
+      <w:r>
+        <w:t>s</w:t>
       </w:r>
     </w:p>
     <w:p/>

</xml_diff>

<commit_message>
Actualizado documento de especificacion de tareas para trabjaar en horas persona y agregado documento de Informe Academico
</commit_message>
<xml_diff>
--- a/Iteracion4/Iteracion4_TasksSpecification.docx
+++ b/Iteracion4/Iteracion4_TasksSpecification.docx
@@ -343,7 +343,13 @@
         <w:t xml:space="preserve"> </w:t>
       </w:r>
       <w:r>
-        <w:t>1 1/2 horas</w:t>
+        <w:t>2</w:t>
+      </w:r>
+      <w:r>
+        <w:t xml:space="preserve"> horas</w:t>
+      </w:r>
+      <w:r>
+        <w:t xml:space="preserve"> persona</w:t>
       </w:r>
     </w:p>
     <w:p/>
@@ -383,6 +389,12 @@
       <w:r>
         <w:t>1/2 hora</w:t>
       </w:r>
+      <w:r>
+        <w:t xml:space="preserve"> </w:t>
+      </w:r>
+      <w:r>
+        <w:t>persona</w:t>
+      </w:r>
     </w:p>
     <w:p/>
     <w:p>
@@ -418,6 +430,12 @@
       <w:r>
         <w:t xml:space="preserve"> 1/3 hora</w:t>
       </w:r>
+      <w:r>
+        <w:t xml:space="preserve"> </w:t>
+      </w:r>
+      <w:r>
+        <w:t>persona</w:t>
+      </w:r>
     </w:p>
     <w:p/>
     <w:p/>
@@ -470,7 +488,13 @@
         <w:t xml:space="preserve"> </w:t>
       </w:r>
       <w:r>
-        <w:t>2 horas</w:t>
+        <w:t>3</w:t>
+      </w:r>
+      <w:r>
+        <w:t xml:space="preserve"> horas</w:t>
+      </w:r>
+      <w:r>
+        <w:t xml:space="preserve"> persona</w:t>
       </w:r>
     </w:p>
     <w:p/>
@@ -514,13 +538,16 @@
         <w:t xml:space="preserve"> </w:t>
       </w:r>
       <w:r>
-        <w:t>2</w:t>
+        <w:t>3</w:t>
       </w:r>
       <w:r>
         <w:t xml:space="preserve"> hora</w:t>
       </w:r>
       <w:r>
         <w:t>s</w:t>
+      </w:r>
+      <w:r>
+        <w:t xml:space="preserve"> persona</w:t>
       </w:r>
     </w:p>
     <w:p/>
@@ -559,6 +586,9 @@
     <w:p>
       <w:r>
         <w:t>Esfuerzo real:</w:t>
+      </w:r>
+      <w:r>
+        <w:t xml:space="preserve"> 2 horas persona</w:t>
       </w:r>
     </w:p>
     <w:p>

</xml_diff>